<commit_message>
postman collection és leíerás pici módosítása
</commit_message>
<xml_diff>
--- a/documents/Leiras.docx
+++ b/documents/Leiras.docx
@@ -1164,25 +1164,15 @@
           <w:color w:val="0D0D0D" w:themeColor="text1" w:themeTint="F2"/>
           <w:szCs w:val="24"/>
         </w:rPr>
-        <w:t xml:space="preserve"> mint a </w:t>
-      </w:r>
-      <w:proofErr w:type="spellStart"/>
-      <w:r>
-        <w:rPr>
-          <w:rFonts w:eastAsia="Times New Roman" w:cs="Times New Roman"/>
-          <w:color w:val="0D0D0D" w:themeColor="text1" w:themeTint="F2"/>
-          <w:szCs w:val="24"/>
-        </w:rPr>
-        <w:t>user</w:t>
-      </w:r>
-      <w:proofErr w:type="spellEnd"/>
-      <w:r>
-        <w:rPr>
-          <w:rFonts w:eastAsia="Times New Roman" w:cs="Times New Roman"/>
-          <w:color w:val="0D0D0D" w:themeColor="text1" w:themeTint="F2"/>
-          <w:szCs w:val="24"/>
-        </w:rPr>
-        <w:t xml:space="preserve">, </w:t>
+        <w:t xml:space="preserve"> mint </w:t>
+      </w:r>
+      <w:r>
+        <w:rPr>
+          <w:rFonts w:eastAsia="Times New Roman" w:cs="Times New Roman"/>
+          <w:color w:val="0D0D0D" w:themeColor="text1" w:themeTint="F2"/>
+          <w:szCs w:val="24"/>
+        </w:rPr>
+        <w:t xml:space="preserve">például a </w:t>
       </w:r>
       <w:proofErr w:type="spellStart"/>
       <w:r>
@@ -1347,13 +1337,7 @@
       </w:r>
       <w:proofErr w:type="spellEnd"/>
       <w:r>
-        <w:t xml:space="preserve"> fájlban definiál</w:t>
-      </w:r>
-      <w:r>
-        <w:t>t</w:t>
-      </w:r>
-      <w:r>
-        <w:t xml:space="preserve">uk a </w:t>
+        <w:t xml:space="preserve"> fájlban definiáltuk a </w:t>
       </w:r>
       <w:proofErr w:type="spellStart"/>
       <w:r>
@@ -1397,17 +1381,11 @@
       </w:r>
       <w:proofErr w:type="spellStart"/>
       <w:r>
-        <w:t>prefix</w:t>
-      </w:r>
-      <w:r>
-        <w:t>el</w:t>
-      </w:r>
-      <w:proofErr w:type="spellEnd"/>
-      <w:r>
-        <w:t xml:space="preserve"> vannak ellátva</w:t>
-      </w:r>
-      <w:r>
-        <w:t>, például egy érme adatainak lekérése a GET /</w:t>
+        <w:t>prefixel</w:t>
+      </w:r>
+      <w:proofErr w:type="spellEnd"/>
+      <w:r>
+        <w:t xml:space="preserve"> vannak ellátva, például egy érme adatainak lekérése a GET /</w:t>
       </w:r>
       <w:proofErr w:type="spellStart"/>
       <w:r>
@@ -1423,13 +1401,7 @@
       </w:r>
       <w:proofErr w:type="spellEnd"/>
       <w:r>
-        <w:t xml:space="preserve"> végponton történhet. Ez a fájl tehát az API-központú forgalom irányításának egyik </w:t>
-      </w:r>
-      <w:r>
-        <w:t>legfőbb</w:t>
-      </w:r>
-      <w:r>
-        <w:t xml:space="preserve"> része.</w:t>
+        <w:t xml:space="preserve"> végponton történhet. Ez a fájl tehát az API-központú forgalom irányításának egyik legfőbb része.</w:t>
       </w:r>
     </w:p>
     <w:p>
@@ -1454,9 +1426,31 @@
       </w:r>
       <w:proofErr w:type="spellStart"/>
       <w:r>
-        <w:t>Repositoryban</w:t>
-      </w:r>
-      <w:proofErr w:type="spellEnd"/>
+        <w:t>r</w:t>
+      </w:r>
+      <w:r>
+        <w:t>epositoryban</w:t>
+      </w:r>
+      <w:proofErr w:type="spellEnd"/>
+      <w:r>
+        <w:t xml:space="preserve"> a </w:t>
+      </w:r>
+      <w:proofErr w:type="spellStart"/>
+      <w:r>
+        <w:t>documents</w:t>
+      </w:r>
+      <w:proofErr w:type="spellEnd"/>
+      <w:r>
+        <w:t xml:space="preserve"> mappában, a </w:t>
+      </w:r>
+      <w:proofErr w:type="spellStart"/>
+      <w:r>
+        <w:t>Forint_postman_collection</w:t>
+      </w:r>
+      <w:proofErr w:type="spellEnd"/>
+      <w:r>
+        <w:t xml:space="preserve"> néven</w:t>
+      </w:r>
       <w:r>
         <w:t>, minden a következőkben felsorolt végponthoz.</w:t>
       </w:r>
@@ -1680,10 +1674,7 @@
         <w:t xml:space="preserve"> paraméter használható. </w:t>
       </w:r>
       <w:r>
-        <w:t xml:space="preserve">A képen a </w:t>
-      </w:r>
-      <w:r>
-        <w:t xml:space="preserve">válasz </w:t>
+        <w:t xml:space="preserve">A képen a válasz </w:t>
       </w:r>
       <w:proofErr w:type="spellStart"/>
       <w:r>
@@ -1691,10 +1682,7 @@
       </w:r>
       <w:proofErr w:type="spellEnd"/>
       <w:r>
-        <w:t xml:space="preserve"> formátuma láthat</w:t>
-      </w:r>
-      <w:r>
-        <w:t>ó.</w:t>
+        <w:t xml:space="preserve"> formátuma látható.</w:t>
       </w:r>
     </w:p>
     <w:p>
@@ -1784,10 +1772,7 @@
       </w:r>
       <w:proofErr w:type="spellEnd"/>
       <w:r>
-        <w:t xml:space="preserve"> </w:t>
-      </w:r>
-      <w:r>
-        <w:t>GET végpont</w:t>
+        <w:t xml:space="preserve"> GET végpont</w:t>
       </w:r>
     </w:p>
     <w:p>
@@ -1926,10 +1911,7 @@
       </w:r>
       <w:proofErr w:type="spellEnd"/>
       <w:r>
-        <w:t xml:space="preserve"> </w:t>
-      </w:r>
-      <w:r>
-        <w:t>GET végpont</w:t>
+        <w:t xml:space="preserve"> GET végpont</w:t>
       </w:r>
     </w:p>
     <w:p>
@@ -1967,10 +1949,7 @@
         <w:t xml:space="preserve"> megadható.</w:t>
       </w:r>
       <w:r>
-        <w:t xml:space="preserve"> </w:t>
-      </w:r>
-      <w:r>
-        <w:t xml:space="preserve">A képen a válasz </w:t>
+        <w:t xml:space="preserve"> A képen a válasz </w:t>
       </w:r>
       <w:proofErr w:type="spellStart"/>
       <w:r>
@@ -2068,10 +2047,7 @@
       </w:r>
       <w:proofErr w:type="spellEnd"/>
       <w:r>
-        <w:t xml:space="preserve"> </w:t>
-      </w:r>
-      <w:r>
-        <w:t>GET végpont</w:t>
+        <w:t xml:space="preserve"> GET végpont</w:t>
       </w:r>
     </w:p>
     <w:p>
@@ -2090,10 +2066,7 @@
         </w:r>
       </w:hyperlink>
       <w:r>
-        <w:t xml:space="preserve"> </w:t>
-      </w:r>
-      <w:r>
-        <w:t>címre</w:t>
+        <w:t xml:space="preserve"> címre</w:t>
       </w:r>
       <w:r>
         <w:t xml:space="preserve">. A </w:t>
@@ -5312,6 +5285,7 @@
   <w:style w:type="character" w:default="1" w:styleId="Bekezdsalapbettpusa">
     <w:name w:val="Default Paragraph Font"/>
     <w:uiPriority w:val="1"/>
+    <w:semiHidden/>
     <w:unhideWhenUsed/>
   </w:style>
   <w:style w:type="table" w:default="1" w:styleId="Normltblzat">
@@ -6346,19 +6320,6 @@
 </file>
 
 <file path=customXml/item2.xml><?xml version="1.0" encoding="utf-8"?>
-<?mso-contentType ?>
-<FormTemplates xmlns="http://schemas.microsoft.com/sharepoint/v3/contenttype/forms">
-  <Display>DocumentLibraryForm</Display>
-  <Edit>DocumentLibraryForm</Edit>
-  <New>DocumentLibraryForm</New>
-</FormTemplates>
-</file>
-
-<file path=customXml/item3.xml><?xml version="1.0" encoding="utf-8"?>
-<b:Sources xmlns:b="http://schemas.openxmlformats.org/officeDocument/2006/bibliography" xmlns="http://schemas.openxmlformats.org/officeDocument/2006/bibliography" SelectedStyle="\APA.XSL" StyleName="APA Fifth Edition"/>
-</file>
-
-<file path=customXml/item4.xml><?xml version="1.0" encoding="utf-8"?>
 <ct:contentTypeSchema xmlns:ct="http://schemas.microsoft.com/office/2006/metadata/contentType" xmlns:ma="http://schemas.microsoft.com/office/2006/metadata/properties/metaAttributes" ct:_="" ma:_="" ma:contentTypeName="Dokumentum" ma:contentTypeID="0x010100D4E91B6039446843A11EE1171D1AAF07" ma:contentTypeVersion="14" ma:contentTypeDescription="Új dokumentum létrehozása." ma:contentTypeScope="" ma:versionID="d0ccb6e40eb2aae0ba82ef2830d3e4aa">
   <xsd:schema xmlns:xsd="http://www.w3.org/2001/XMLSchema" xmlns:xs="http://www.w3.org/2001/XMLSchema" xmlns:p="http://schemas.microsoft.com/office/2006/metadata/properties" xmlns:ns3="91df96f9-7c7a-4c31-9a3b-5fabe5ca6310" xmlns:ns4="1f802792-1a7e-4293-bd20-a43464dc15f5" targetNamespace="http://schemas.microsoft.com/office/2006/metadata/properties" ma:root="true" ma:fieldsID="20d336e911b8bd9cdc5731b9d1395a40" ns3:_="" ns4:_="">
     <xsd:import namespace="91df96f9-7c7a-4c31-9a3b-5fabe5ca6310"/>
@@ -6587,6 +6548,19 @@
 </ct:contentTypeSchema>
 </file>
 
+<file path=customXml/item3.xml><?xml version="1.0" encoding="utf-8"?>
+<b:Sources xmlns:b="http://schemas.openxmlformats.org/officeDocument/2006/bibliography" xmlns="http://schemas.openxmlformats.org/officeDocument/2006/bibliography" SelectedStyle="\APA.XSL" StyleName="APA Fifth Edition"/>
+</file>
+
+<file path=customXml/item4.xml><?xml version="1.0" encoding="utf-8"?>
+<?mso-contentType ?>
+<FormTemplates xmlns="http://schemas.microsoft.com/sharepoint/v3/contenttype/forms">
+  <Display>DocumentLibraryForm</Display>
+  <Edit>DocumentLibraryForm</Edit>
+  <New>DocumentLibraryForm</New>
+</FormTemplates>
+</file>
+
 <file path=customXml/itemProps1.xml><?xml version="1.0" encoding="utf-8"?>
 <ds:datastoreItem xmlns:ds="http://schemas.openxmlformats.org/officeDocument/2006/customXml" ds:itemID="{D1AEC0BD-DB3E-43AA-88F3-F0276DFAAB9B}">
   <ds:schemaRefs>
@@ -6597,22 +6571,6 @@
 </file>
 
 <file path=customXml/itemProps2.xml><?xml version="1.0" encoding="utf-8"?>
-<ds:datastoreItem xmlns:ds="http://schemas.openxmlformats.org/officeDocument/2006/customXml" ds:itemID="{6083A4DA-6341-4BD9-9874-7DE73384CA24}">
-  <ds:schemaRefs>
-    <ds:schemaRef ds:uri="http://schemas.microsoft.com/sharepoint/v3/contenttype/forms"/>
-  </ds:schemaRefs>
-</ds:datastoreItem>
-</file>
-
-<file path=customXml/itemProps3.xml><?xml version="1.0" encoding="utf-8"?>
-<ds:datastoreItem xmlns:ds="http://schemas.openxmlformats.org/officeDocument/2006/customXml" ds:itemID="{682B1E64-B8CB-4EE8-9B11-26FBA7D50AFC}">
-  <ds:schemaRefs>
-    <ds:schemaRef ds:uri="http://schemas.openxmlformats.org/officeDocument/2006/bibliography"/>
-  </ds:schemaRefs>
-</ds:datastoreItem>
-</file>
-
-<file path=customXml/itemProps4.xml><?xml version="1.0" encoding="utf-8"?>
 <ds:datastoreItem xmlns:ds="http://schemas.openxmlformats.org/officeDocument/2006/customXml" ds:itemID="{13ED3CC5-5E15-40A9-862D-ADFD8D022326}">
   <ds:schemaRefs>
     <ds:schemaRef ds:uri="http://schemas.microsoft.com/office/2006/metadata/contentType"/>
@@ -6629,4 +6587,20 @@
     <ds:schemaRef ds:uri="http://schemas.microsoft.com/internal/obd"/>
   </ds:schemaRefs>
 </ds:datastoreItem>
+</file>
+
+<file path=customXml/itemProps3.xml><?xml version="1.0" encoding="utf-8"?>
+<ds:datastoreItem xmlns:ds="http://schemas.openxmlformats.org/officeDocument/2006/customXml" ds:itemID="{682B1E64-B8CB-4EE8-9B11-26FBA7D50AFC}">
+  <ds:schemaRefs>
+    <ds:schemaRef ds:uri="http://schemas.openxmlformats.org/officeDocument/2006/bibliography"/>
+  </ds:schemaRefs>
+</ds:datastoreItem>
+</file>
+
+<file path=customXml/itemProps4.xml><?xml version="1.0" encoding="utf-8"?>
+<ds:datastoreItem xmlns:ds="http://schemas.openxmlformats.org/officeDocument/2006/customXml" ds:itemID="{6083A4DA-6341-4BD9-9874-7DE73384CA24}">
+  <ds:schemaRefs>
+    <ds:schemaRef ds:uri="http://schemas.microsoft.com/sharepoint/v3/contenttype/forms"/>
+  </ds:schemaRefs>
+</ds:datastoreItem>
 </file>
</xml_diff>